<commit_message>
updated some points on it
</commit_message>
<xml_diff>
--- a/Personal Columns_Agg.docx
+++ b/Personal Columns_Agg.docx
@@ -263,8 +263,20 @@
           <w:color w:val="000000" w:themeColor="text1"/>
           <w:lang w:eastAsia="en-GB"/>
         </w:rPr>
-        <w:t>- vehcount</w:t>
-      </w:r>
+        <w:t xml:space="preserve">- </w:t>
+      </w:r>
+      <w:proofErr w:type="spellStart"/>
+      <w:r>
+        <w:rPr>
+          <w:rFonts w:cstheme="minorHAnsi"/>
+          <w:b/>
+          <w:bCs/>
+          <w:color w:val="000000" w:themeColor="text1"/>
+          <w:lang w:eastAsia="en-GB"/>
+        </w:rPr>
+        <w:t>vehcount</w:t>
+      </w:r>
+      <w:proofErr w:type="spellEnd"/>
     </w:p>
     <w:p>
       <w:pPr>
@@ -883,16 +895,14 @@
         <w:pStyle w:val="NoSpacing"/>
         <w:rPr>
           <w:rFonts w:cstheme="minorHAnsi"/>
-          <w:strike/>
-          <w:lang w:eastAsia="en-GB"/>
-        </w:rPr>
-      </w:pPr>
-      <w:r>
-        <w:rPr>
-          <w:rFonts w:cstheme="minorHAnsi"/>
-          <w:b/>
-          <w:bCs/>
-          <w:strike/>
+          <w:lang w:eastAsia="en-GB"/>
+        </w:rPr>
+      </w:pPr>
+      <w:r>
+        <w:rPr>
+          <w:rFonts w:cstheme="minorHAnsi"/>
+          <w:b/>
+          <w:bCs/>
           <w:highlight w:val="yellow"/>
           <w:lang w:eastAsia="en-GB"/>
         </w:rPr>
@@ -903,7 +913,6 @@
           <w:rFonts w:cstheme="minorHAnsi"/>
           <w:b/>
           <w:bCs/>
-          <w:strike/>
           <w:highlight w:val="yellow"/>
           <w:lang w:eastAsia="en-GB"/>
         </w:rPr>
@@ -912,15 +921,13 @@
       <w:r>
         <w:rPr>
           <w:rFonts w:cstheme="minorHAnsi"/>
-          <w:strike/>
-          <w:lang w:eastAsia="en-GB"/>
-        </w:rPr>
-        <w:t xml:space="preserve"> </w:t>
-      </w:r>
-      <w:r>
-        <w:rPr>
-          <w:rFonts w:cstheme="minorHAnsi"/>
-          <w:strike/>
+          <w:lang w:eastAsia="en-GB"/>
+        </w:rPr>
+        <w:t xml:space="preserve"> </w:t>
+      </w:r>
+      <w:r>
+        <w:rPr>
+          <w:rFonts w:cstheme="minorHAnsi"/>
           <w:lang w:eastAsia="en-GB"/>
         </w:rPr>
         <w:t xml:space="preserve">Trip Time in Minutes to Work without Traffic </w:t>
@@ -928,7 +935,6 @@
       <w:r>
         <w:rPr>
           <w:rFonts w:cstheme="minorHAnsi"/>
-          <w:strike/>
           <w:lang w:eastAsia="en-GB"/>
         </w:rPr>
         <w:t>- AVG</w:t>
@@ -939,16 +945,14 @@
         <w:pStyle w:val="NoSpacing"/>
         <w:rPr>
           <w:rFonts w:cstheme="minorHAnsi"/>
-          <w:strike/>
-          <w:lang w:eastAsia="en-GB"/>
-        </w:rPr>
-      </w:pPr>
-      <w:r>
-        <w:rPr>
-          <w:rFonts w:cstheme="minorHAnsi"/>
-          <w:b/>
-          <w:bCs/>
-          <w:strike/>
+          <w:lang w:eastAsia="en-GB"/>
+        </w:rPr>
+      </w:pPr>
+      <w:r>
+        <w:rPr>
+          <w:rFonts w:cstheme="minorHAnsi"/>
+          <w:b/>
+          <w:bCs/>
           <w:highlight w:val="yellow"/>
           <w:lang w:eastAsia="en-GB"/>
         </w:rPr>
@@ -957,7 +961,6 @@
       <w:r>
         <w:rPr>
           <w:rFonts w:cstheme="minorHAnsi"/>
-          <w:strike/>
           <w:lang w:eastAsia="en-GB"/>
         </w:rPr>
         <w:t xml:space="preserve"> Trip Time to Work in Minutes </w:t>
@@ -965,7 +968,6 @@
       <w:r>
         <w:rPr>
           <w:rFonts w:cstheme="minorHAnsi"/>
-          <w:strike/>
           <w:lang w:eastAsia="en-GB"/>
         </w:rPr>
         <w:t>- AVG</w:t>
@@ -1001,7 +1003,6 @@
         <w:pStyle w:val="NoSpacing"/>
         <w:rPr>
           <w:rFonts w:cstheme="minorHAnsi"/>
-          <w:strike/>
           <w:lang w:eastAsia="en-GB"/>
         </w:rPr>
       </w:pPr>
@@ -1038,24 +1039,55 @@
           <w:strike/>
           <w:lang w:eastAsia="en-GB"/>
         </w:rPr>
-        <w:t xml:space="preserve"> - AVG</w:t>
-      </w:r>
-    </w:p>
-    <w:p>
-      <w:pPr>
-        <w:pStyle w:val="NoSpacing"/>
-        <w:rPr>
-          <w:rFonts w:cstheme="minorHAnsi"/>
-          <w:strike/>
-          <w:lang w:eastAsia="en-GB"/>
-        </w:rPr>
-      </w:pPr>
-      <w:r>
-        <w:rPr>
-          <w:rFonts w:cstheme="minorHAnsi"/>
-          <w:b/>
-          <w:bCs/>
-          <w:strike/>
+        <w:t xml:space="preserve"> </w:t>
+      </w:r>
+      <w:r>
+        <w:rPr>
+          <w:rFonts w:cstheme="minorHAnsi"/>
+          <w:strike/>
+          <w:lang w:eastAsia="en-GB"/>
+        </w:rPr>
+        <w:t>–</w:t>
+      </w:r>
+      <w:r>
+        <w:rPr>
+          <w:rFonts w:cstheme="minorHAnsi"/>
+          <w:strike/>
+          <w:lang w:eastAsia="en-GB"/>
+        </w:rPr>
+        <w:t xml:space="preserve"> AVG</w:t>
+      </w:r>
+      <w:r>
+        <w:rPr>
+          <w:rFonts w:cstheme="minorHAnsi"/>
+          <w:strike/>
+          <w:lang w:eastAsia="en-GB"/>
+        </w:rPr>
+        <w:t xml:space="preserve"> </w:t>
+      </w:r>
+      <w:r>
+        <w:rPr>
+          <w:rFonts w:cstheme="minorHAnsi"/>
+          <w:b/>
+          <w:bCs/>
+          <w:lang w:eastAsia="en-GB"/>
+        </w:rPr>
+        <w:t>no need as already mentioned in household set</w:t>
+      </w:r>
+    </w:p>
+    <w:p>
+      <w:pPr>
+        <w:pStyle w:val="NoSpacing"/>
+        <w:rPr>
+          <w:rFonts w:cstheme="minorHAnsi"/>
+          <w:lang w:eastAsia="en-GB"/>
+        </w:rPr>
+      </w:pPr>
+      <w:r>
+        <w:rPr>
+          <w:rFonts w:cstheme="minorHAnsi"/>
+          <w:b/>
+          <w:bCs/>
           <w:highlight w:val="yellow"/>
           <w:lang w:eastAsia="en-GB"/>
         </w:rPr>
@@ -1064,15 +1096,13 @@
       <w:r>
         <w:rPr>
           <w:rFonts w:cstheme="minorHAnsi"/>
-          <w:strike/>
-          <w:lang w:eastAsia="en-GB"/>
-        </w:rPr>
-        <w:t xml:space="preserve"> </w:t>
-      </w:r>
-      <w:r>
-        <w:rPr>
-          <w:rFonts w:cstheme="minorHAnsi"/>
-          <w:strike/>
+          <w:lang w:eastAsia="en-GB"/>
+        </w:rPr>
+        <w:t xml:space="preserve"> </w:t>
+      </w:r>
+      <w:r>
+        <w:rPr>
+          <w:rFonts w:cstheme="minorHAnsi"/>
           <w:lang w:eastAsia="en-GB"/>
         </w:rPr>
         <w:t xml:space="preserve">Job Category </w:t>
@@ -1080,7 +1110,6 @@
       <w:r>
         <w:rPr>
           <w:rFonts w:cstheme="minorHAnsi"/>
-          <w:strike/>
           <w:lang w:eastAsia="en-GB"/>
         </w:rPr>
         <w:t>– COUNT</w:t>
@@ -1091,7 +1120,6 @@
         <w:pStyle w:val="NoSpacing"/>
         <w:rPr>
           <w:rFonts w:cstheme="minorHAnsi"/>
-          <w:strike/>
           <w:lang w:eastAsia="en-GB"/>
         </w:rPr>
       </w:pPr>
@@ -1130,22 +1158,38 @@
         </w:rPr>
         <w:t>- AVG</w:t>
       </w:r>
-    </w:p>
-    <w:p>
-      <w:pPr>
-        <w:pStyle w:val="NoSpacing"/>
-        <w:rPr>
-          <w:rFonts w:cstheme="minorHAnsi"/>
-          <w:strike/>
-          <w:lang w:eastAsia="en-GB"/>
-        </w:rPr>
-      </w:pPr>
-      <w:r>
-        <w:rPr>
-          <w:rFonts w:cstheme="minorHAnsi"/>
-          <w:b/>
-          <w:bCs/>
-          <w:strike/>
+      <w:r>
+        <w:rPr>
+          <w:rFonts w:cstheme="minorHAnsi"/>
+          <w:b/>
+          <w:bCs/>
+          <w:lang w:eastAsia="en-GB"/>
+        </w:rPr>
+        <w:t xml:space="preserve"> </w:t>
+      </w:r>
+      <w:r>
+        <w:rPr>
+          <w:rFonts w:cstheme="minorHAnsi"/>
+          <w:b/>
+          <w:bCs/>
+          <w:lang w:eastAsia="en-GB"/>
+        </w:rPr>
+        <w:t>no need as already mentioned in household set</w:t>
+      </w:r>
+    </w:p>
+    <w:p>
+      <w:pPr>
+        <w:pStyle w:val="NoSpacing"/>
+        <w:rPr>
+          <w:rFonts w:cstheme="minorHAnsi"/>
+          <w:lang w:eastAsia="en-GB"/>
+        </w:rPr>
+      </w:pPr>
+      <w:r>
+        <w:rPr>
+          <w:rFonts w:cstheme="minorHAnsi"/>
+          <w:b/>
+          <w:bCs/>
           <w:highlight w:val="yellow"/>
           <w:lang w:eastAsia="en-GB"/>
         </w:rPr>
@@ -1156,15 +1200,13 @@
           <w:rFonts w:cstheme="minorHAnsi"/>
           <w:b/>
           <w:bCs/>
-          <w:strike/>
-          <w:lang w:eastAsia="en-GB"/>
-        </w:rPr>
-        <w:t xml:space="preserve"> </w:t>
-      </w:r>
-      <w:r>
-        <w:rPr>
-          <w:rFonts w:cstheme="minorHAnsi"/>
-          <w:strike/>
+          <w:lang w:eastAsia="en-GB"/>
+        </w:rPr>
+        <w:t xml:space="preserve"> </w:t>
+      </w:r>
+      <w:r>
+        <w:rPr>
+          <w:rFonts w:cstheme="minorHAnsi"/>
           <w:lang w:eastAsia="en-GB"/>
         </w:rPr>
         <w:t xml:space="preserve">Minutes Spent Transferring to Work </w:t>
@@ -1172,7 +1214,6 @@
       <w:r>
         <w:rPr>
           <w:rFonts w:cstheme="minorHAnsi"/>
-          <w:strike/>
           <w:lang w:eastAsia="en-GB"/>
         </w:rPr>
         <w:t>– AVG</w:t>
@@ -1183,7 +1224,8 @@
         <w:pStyle w:val="NoSpacing"/>
         <w:rPr>
           <w:rFonts w:cstheme="minorHAnsi"/>
-          <w:strike/>
+          <w:b/>
+          <w:bCs/>
           <w:lang w:eastAsia="en-GB"/>
         </w:rPr>
       </w:pPr>
@@ -1220,7 +1262,39 @@
           <w:strike/>
           <w:lang w:eastAsia="en-GB"/>
         </w:rPr>
-        <w:t xml:space="preserve"> - AVG</w:t>
+        <w:t xml:space="preserve"> </w:t>
+      </w:r>
+      <w:r>
+        <w:rPr>
+          <w:rFonts w:cstheme="minorHAnsi"/>
+          <w:strike/>
+          <w:lang w:eastAsia="en-GB"/>
+        </w:rPr>
+        <w:t>–</w:t>
+      </w:r>
+      <w:r>
+        <w:rPr>
+          <w:rFonts w:cstheme="minorHAnsi"/>
+          <w:strike/>
+          <w:lang w:eastAsia="en-GB"/>
+        </w:rPr>
+        <w:t xml:space="preserve"> AVG</w:t>
+      </w:r>
+      <w:r>
+        <w:rPr>
+          <w:rFonts w:cstheme="minorHAnsi"/>
+          <w:lang w:eastAsia="en-GB"/>
+        </w:rPr>
+        <w:t xml:space="preserve"> </w:t>
+      </w:r>
+      <w:r>
+        <w:rPr>
+          <w:rFonts w:cstheme="minorHAnsi"/>
+          <w:b/>
+          <w:bCs/>
+          <w:lang w:eastAsia="en-GB"/>
+        </w:rPr>
+        <w:t>not useful</w:t>
       </w:r>
     </w:p>
     <w:p>
@@ -1449,16 +1523,14 @@
         <w:pStyle w:val="NoSpacing"/>
         <w:rPr>
           <w:rFonts w:cstheme="minorHAnsi"/>
-          <w:strike/>
-          <w:lang w:eastAsia="en-GB"/>
-        </w:rPr>
-      </w:pPr>
-      <w:r>
-        <w:rPr>
-          <w:rFonts w:cstheme="minorHAnsi"/>
-          <w:b/>
-          <w:bCs/>
-          <w:strike/>
+          <w:lang w:eastAsia="en-GB"/>
+        </w:rPr>
+      </w:pPr>
+      <w:r>
+        <w:rPr>
+          <w:rFonts w:cstheme="minorHAnsi"/>
+          <w:b/>
+          <w:bCs/>
           <w:highlight w:val="cyan"/>
           <w:lang w:eastAsia="en-GB"/>
         </w:rPr>
@@ -1467,7 +1539,6 @@
       <w:r>
         <w:rPr>
           <w:rFonts w:cstheme="minorHAnsi"/>
-          <w:strike/>
           <w:lang w:eastAsia="en-GB"/>
         </w:rPr>
         <w:t xml:space="preserve"> -&gt; ratio</w:t>
@@ -1475,26 +1546,24 @@
       <w:r>
         <w:rPr>
           <w:rFonts w:cstheme="minorHAnsi"/>
-          <w:strike/>
-          <w:lang w:eastAsia="en-GB"/>
-        </w:rPr>
-        <w:t xml:space="preserve"> </w:t>
-      </w:r>
-    </w:p>
-    <w:p>
-      <w:pPr>
-        <w:pStyle w:val="NoSpacing"/>
-        <w:rPr>
-          <w:rFonts w:cstheme="minorHAnsi"/>
-          <w:lang w:eastAsia="en-GB"/>
-        </w:rPr>
-      </w:pPr>
-      <w:r>
-        <w:rPr>
-          <w:rFonts w:cstheme="minorHAnsi"/>
-          <w:b/>
-          <w:bCs/>
-          <w:strike/>
+          <w:lang w:eastAsia="en-GB"/>
+        </w:rPr>
+        <w:t xml:space="preserve"> </w:t>
+      </w:r>
+    </w:p>
+    <w:p>
+      <w:pPr>
+        <w:pStyle w:val="NoSpacing"/>
+        <w:rPr>
+          <w:rFonts w:cstheme="minorHAnsi"/>
+          <w:lang w:eastAsia="en-GB"/>
+        </w:rPr>
+      </w:pPr>
+      <w:r>
+        <w:rPr>
+          <w:rFonts w:cstheme="minorHAnsi"/>
+          <w:b/>
+          <w:bCs/>
           <w:highlight w:val="yellow"/>
           <w:lang w:eastAsia="en-GB"/>
         </w:rPr>
@@ -1503,24 +1572,9 @@
       <w:r>
         <w:rPr>
           <w:rFonts w:cstheme="minorHAnsi"/>
-          <w:strike/>
-          <w:lang w:eastAsia="en-GB"/>
-        </w:rPr>
-        <w:t xml:space="preserve"> </w:t>
-      </w:r>
-      <w:r>
-        <w:rPr>
-          <w:rFonts w:cstheme="minorHAnsi"/>
-          <w:lang w:eastAsia="en-GB"/>
-        </w:rPr>
-        <w:t>Road network distance, in miles, between respondent's home address and work address</w:t>
-      </w:r>
-      <w:r>
-        <w:rPr>
-          <w:rFonts w:cstheme="minorHAnsi"/>
-          <w:lang w:eastAsia="en-GB"/>
-        </w:rPr>
-        <w:t xml:space="preserve"> – average -&gt; have to check if got worker</w:t>
+          <w:lang w:eastAsia="en-GB"/>
+        </w:rPr>
+        <w:t xml:space="preserve"> Road network distance, in miles, between respondent's home address and work address – average -&gt; have to check if got worker</w:t>
       </w:r>
     </w:p>
     <w:p>
@@ -1593,6 +1647,7 @@
           <w:rFonts w:cstheme="minorHAnsi"/>
           <w:lang w:eastAsia="en-GB"/>
         </w:rPr>
+        <w:lastRenderedPageBreak/>
         <w:t>Later – one hot encoding/bin</w:t>
       </w:r>
     </w:p>

</xml_diff>